<commit_message>
CAN1-40 Fixed error on FIFO requirements by Antonio
</commit_message>
<xml_diff>
--- a/Documentations/fifo_requirements.docx
+++ b/Documentations/fifo_requirements.docx
@@ -92,17 +92,7 @@
           <w:sz w:val="24"/>
           <w:szCs w:val="24"/>
         </w:rPr>
-        <w:t>variable, labeled ‘DEPTH’, that can h</w:t>
-      </w:r>
-      <w:bookmarkStart w:id="0" w:name="_GoBack"/>
-      <w:bookmarkEnd w:id="0"/>
-      <w:r>
-        <w:rPr>
-          <w:rFonts w:ascii="Times New Roman" w:hAnsi="Times New Roman" w:cs="Times New Roman"/>
-          <w:sz w:val="24"/>
-          <w:szCs w:val="24"/>
-        </w:rPr>
-        <w:t xml:space="preserve">ave a value </w:t>
+        <w:t xml:space="preserve">variable, labeled ‘DEPTH’, that can have a value </w:t>
       </w:r>
       <w:r>
         <w:rPr>
@@ -922,7 +912,41 @@
           <w:sz w:val="24"/>
           <w:szCs w:val="24"/>
         </w:rPr>
-        <w:t xml:space="preserve"> is 1.</w:t>
+        <w:t xml:space="preserve"> is 1</w:t>
+      </w:r>
+      <w:r>
+        <w:rPr>
+          <w:rFonts w:ascii="Times New Roman" w:hAnsi="Times New Roman" w:cs="Times New Roman"/>
+          <w:sz w:val="24"/>
+          <w:szCs w:val="24"/>
+        </w:rPr>
+        <w:t xml:space="preserve">, unless </w:t>
+      </w:r>
+      <w:proofErr w:type="spellStart"/>
+      <w:r>
+        <w:rPr>
+          <w:rFonts w:ascii="Times New Roman" w:hAnsi="Times New Roman" w:cs="Times New Roman"/>
+          <w:sz w:val="24"/>
+          <w:szCs w:val="24"/>
+        </w:rPr>
+        <w:t>o_full</w:t>
+      </w:r>
+      <w:proofErr w:type="spellEnd"/>
+      <w:r>
+        <w:rPr>
+          <w:rFonts w:ascii="Times New Roman" w:hAnsi="Times New Roman" w:cs="Times New Roman"/>
+          <w:sz w:val="24"/>
+          <w:szCs w:val="24"/>
+        </w:rPr>
+        <w:t xml:space="preserve"> is 1</w:t>
+      </w:r>
+      <w:r>
+        <w:rPr>
+          <w:rFonts w:ascii="Times New Roman" w:hAnsi="Times New Roman" w:cs="Times New Roman"/>
+          <w:sz w:val="24"/>
+          <w:szCs w:val="24"/>
+        </w:rPr>
+        <w:t>.</w:t>
       </w:r>
     </w:p>
     <w:p>
@@ -1103,117 +1127,6 @@
           <w:sz w:val="24"/>
           <w:szCs w:val="24"/>
         </w:rPr>
-        <w:t>FIFO_1</w:t>
-      </w:r>
-      <w:r>
-        <w:rPr>
-          <w:rFonts w:ascii="Times New Roman" w:hAnsi="Times New Roman" w:cs="Times New Roman"/>
-          <w:sz w:val="24"/>
-          <w:szCs w:val="24"/>
-        </w:rPr>
-        <w:t>1</w:t>
-      </w:r>
-      <w:r>
-        <w:rPr>
-          <w:rFonts w:ascii="Times New Roman" w:hAnsi="Times New Roman" w:cs="Times New Roman"/>
-          <w:sz w:val="24"/>
-          <w:szCs w:val="24"/>
-        </w:rPr>
-        <w:t xml:space="preserve">: The register the write pointer is pointing to shall store the value of </w:t>
-      </w:r>
-      <w:proofErr w:type="spellStart"/>
-      <w:r>
-        <w:rPr>
-          <w:rFonts w:ascii="Times New Roman" w:hAnsi="Times New Roman" w:cs="Times New Roman"/>
-          <w:sz w:val="24"/>
-          <w:szCs w:val="24"/>
-        </w:rPr>
-        <w:t>i_fifo_w_data</w:t>
-      </w:r>
-      <w:proofErr w:type="spellEnd"/>
-      <w:r>
-        <w:rPr>
-          <w:rFonts w:ascii="Times New Roman" w:hAnsi="Times New Roman" w:cs="Times New Roman"/>
-          <w:sz w:val="24"/>
-          <w:szCs w:val="24"/>
-        </w:rPr>
-        <w:t xml:space="preserve"> when </w:t>
-      </w:r>
-      <w:proofErr w:type="spellStart"/>
-      <w:r>
-        <w:rPr>
-          <w:rFonts w:ascii="Times New Roman" w:hAnsi="Times New Roman" w:cs="Times New Roman"/>
-          <w:sz w:val="24"/>
-          <w:szCs w:val="24"/>
-        </w:rPr>
-        <w:t>i_sys_clk</w:t>
-      </w:r>
-      <w:proofErr w:type="spellEnd"/>
-      <w:r>
-        <w:rPr>
-          <w:rFonts w:ascii="Times New Roman" w:hAnsi="Times New Roman" w:cs="Times New Roman"/>
-          <w:sz w:val="24"/>
-          <w:szCs w:val="24"/>
-        </w:rPr>
-        <w:t xml:space="preserve"> goes from 0 to 1 while </w:t>
-      </w:r>
-      <w:proofErr w:type="spellStart"/>
-      <w:r>
-        <w:rPr>
-          <w:rFonts w:ascii="Times New Roman" w:hAnsi="Times New Roman" w:cs="Times New Roman"/>
-          <w:sz w:val="24"/>
-          <w:szCs w:val="24"/>
-        </w:rPr>
-        <w:t>i_w_en</w:t>
-      </w:r>
-      <w:proofErr w:type="spellEnd"/>
-      <w:r>
-        <w:rPr>
-          <w:rFonts w:ascii="Times New Roman" w:hAnsi="Times New Roman" w:cs="Times New Roman"/>
-          <w:sz w:val="24"/>
-          <w:szCs w:val="24"/>
-        </w:rPr>
-        <w:t xml:space="preserve"> is 1, unless </w:t>
-      </w:r>
-      <w:proofErr w:type="spellStart"/>
-      <w:r>
-        <w:rPr>
-          <w:rFonts w:ascii="Times New Roman" w:hAnsi="Times New Roman" w:cs="Times New Roman"/>
-          <w:sz w:val="24"/>
-          <w:szCs w:val="24"/>
-        </w:rPr>
-        <w:t>o_full</w:t>
-      </w:r>
-      <w:proofErr w:type="spellEnd"/>
-      <w:r>
-        <w:rPr>
-          <w:rFonts w:ascii="Times New Roman" w:hAnsi="Times New Roman" w:cs="Times New Roman"/>
-          <w:sz w:val="24"/>
-          <w:szCs w:val="24"/>
-        </w:rPr>
-        <w:t xml:space="preserve"> is 1.</w:t>
-      </w:r>
-    </w:p>
-    <w:p>
-      <w:pPr>
-        <w:pStyle w:val="ListParagraph"/>
-        <w:numPr>
-          <w:ilvl w:val="0"/>
-          <w:numId w:val="1"/>
-        </w:numPr>
-        <w:spacing w:line="480" w:lineRule="auto"/>
-        <w:rPr>
-          <w:rFonts w:ascii="Times New Roman" w:hAnsi="Times New Roman" w:cs="Times New Roman"/>
-          <w:sz w:val="24"/>
-          <w:szCs w:val="24"/>
-        </w:rPr>
-      </w:pPr>
-      <w:r>
-        <w:rPr>
-          <w:rFonts w:ascii="Times New Roman" w:hAnsi="Times New Roman" w:cs="Times New Roman"/>
-          <w:sz w:val="24"/>
-          <w:szCs w:val="24"/>
-        </w:rPr>
         <w:lastRenderedPageBreak/>
         <w:t>FIFO_1</w:t>
       </w:r>
@@ -1223,7 +1136,7 @@
           <w:sz w:val="24"/>
           <w:szCs w:val="24"/>
         </w:rPr>
-        <w:t>2</w:t>
+        <w:t>1</w:t>
       </w:r>
       <w:r>
         <w:rPr>
@@ -1251,6 +1164,8 @@
         </w:rPr>
         <w:t xml:space="preserve"> is 1.</w:t>
       </w:r>
+      <w:bookmarkStart w:id="0" w:name="_GoBack"/>
+      <w:bookmarkEnd w:id="0"/>
     </w:p>
     <w:sectPr>
       <w:pgSz w:w="12240" w:h="15840"/>

</xml_diff>